<commit_message>
chg: JFACC TTP published in v1.0
</commit_message>
<xml_diff>
--- a/UNDER DEVELOPMENT/ADMIN DOCUMENTS TTPs OPAR 2.0/JFACC TTP v1.0.docx
+++ b/UNDER DEVELOPMENT/ADMIN DOCUMENTS TTPs OPAR 2.0/JFACC TTP v1.0.docx
@@ -30,6 +30,18 @@
       </w:r>
       <w:bookmarkStart w:id="0" w:name="_lf13j1at4jzl" w:colFirst="0" w:colLast="0"/>
       <w:bookmarkEnd w:id="0"/>
+      <w:r>
+        <w:rPr>
+          <w:lang w:val="en-US"/>
+        </w:rPr>
+        <w:t xml:space="preserve"> v1.0</w:t>
+      </w:r>
+      <w:r>
+        <w:rPr>
+          <w:lang w:val="en-US"/>
+        </w:rPr>
+        <w:t xml:space="preserve"> </w:t>
+      </w:r>
     </w:p>
     <w:p>
       <w:pPr>
@@ -7322,21 +7334,12 @@
         </w:rPr>
         <w:t xml:space="preserve"> </w:t>
       </w:r>
-      <w:proofErr w:type="gramStart"/>
-      <w:r>
-        <w:rPr>
-          <w:rFonts w:cstheme="minorHAnsi"/>
-          <w:lang w:val="en-US"/>
-        </w:rPr>
-        <w:t>Bombing</w:t>
-      </w:r>
-      <w:proofErr w:type="gramEnd"/>
-      <w:r>
-        <w:rPr>
-          <w:rFonts w:cstheme="minorHAnsi"/>
-          <w:lang w:val="en-US"/>
-        </w:rPr>
-        <w:t xml:space="preserve"> strikes or attacks, display of intent or demonstration of force, airborne</w:t>
+      <w:r>
+        <w:rPr>
+          <w:rFonts w:cstheme="minorHAnsi"/>
+          <w:lang w:val="en-US"/>
+        </w:rPr>
+        <w:t>Bombing strikes or attacks, display of intent or demonstration of force, airborne</w:t>
       </w:r>
       <w:r>
         <w:rPr>
@@ -15130,7 +15133,7 @@
         </w:rPr>
         <w:t xml:space="preserve">: </w:t>
       </w:r>
-      <w:hyperlink r:id="rId14" w:history="1">
+      <w:hyperlink r:id="rId14" w:anchor="v=onepage&amp;q=jp%203-30%202003&amp;f=false" w:history="1">
         <w:r>
           <w:rPr>
             <w:rStyle w:val="Hyperkobling"/>
@@ -22012,6 +22015,7 @@
       <w:pPr>
         <w:pStyle w:val="Ingenmellomrom"/>
         <w:rPr>
+          <w:rStyle w:val="Hyperkobling"/>
           <w:lang w:val="en-US"/>
         </w:rPr>
       </w:pPr>
@@ -22025,7 +22029,7 @@
         <w:rPr>
           <w:lang w:val="en-US"/>
         </w:rPr>
-        <w:instrText xml:space="preserve"> HYPERLINK "https://github.com/132nd-vWing/OPAR-Brief/raw/master/UNDER%20DEVELOPMENT/ADMIN%20DOCUMENTS%20TTPs%20OPAR%202.0/JFACC%20JOINT%20AIR%20OPERATIONS%20PLAN%20Template.docx" </w:instrText>
+        <w:instrText xml:space="preserve"> HYPERLINK "https://github.com/132nd-vWing/OPAR-Brief/raw/master/UNDER%20DEVELOPMENT/ADMIN%20DOCUMENTS%20TTPs%20OPAR%202.0/02%20Published/JFACC%20JOINT%20AIR%20OPERATIONS%20PLAN%20Template.docx" </w:instrText>
       </w:r>
       <w:r>
         <w:rPr>
@@ -22045,6 +22049,14 @@
         </w:rPr>
         <w:t>Link to template</w:t>
       </w:r>
+    </w:p>
+    <w:p>
+      <w:pPr>
+        <w:pStyle w:val="Ingenmellomrom"/>
+        <w:rPr>
+          <w:lang w:val="en-US"/>
+        </w:rPr>
+      </w:pPr>
       <w:r>
         <w:rPr>
           <w:lang w:val="en-US"/>
@@ -22054,14 +22066,6 @@
     </w:p>
     <w:p>
       <w:pPr>
-        <w:pStyle w:val="Ingenmellomrom"/>
-        <w:rPr>
-          <w:lang w:val="en-US"/>
-        </w:rPr>
-      </w:pPr>
-    </w:p>
-    <w:p>
-      <w:pPr>
         <w:pStyle w:val="Overskrift2"/>
         <w:rPr>
           <w:lang w:val="en-US"/>
@@ -22078,6 +22082,7 @@
       <w:pPr>
         <w:pStyle w:val="Ingenmellomrom"/>
         <w:rPr>
+          <w:rStyle w:val="Hyperkobling"/>
           <w:lang w:val="en-US"/>
         </w:rPr>
       </w:pPr>
@@ -22091,7 +22096,7 @@
         <w:rPr>
           <w:lang w:val="en-US"/>
         </w:rPr>
-        <w:instrText xml:space="preserve"> HYPERLINK "https://github.com/132nd-vWing/OPAR-Brief/raw/master/UNDER%20DEVELOPMENT/ADMIN%20DOCUMENTS%20TTPs%20OPAR%202.0/JFACC%20AOD%20D%2BX%20Template.docx" </w:instrText>
+        <w:instrText xml:space="preserve"> HYPERLINK "https://github.com/132nd-vWing/OPAR-Brief/raw/master/UNDER%20DEVELOPMENT/ADMIN%20DOCUMENTS%20TTPs%20OPAR%202.0/02%20Published/JFACC%20AOD%20D%2BX%20Template.docx" </w:instrText>
       </w:r>
       <w:r>
         <w:rPr>
@@ -22111,20 +22116,20 @@
         </w:rPr>
         <w:t>Link to template</w:t>
       </w:r>
+    </w:p>
+    <w:p>
+      <w:pPr>
+        <w:pStyle w:val="Ingenmellomrom"/>
+        <w:rPr>
+          <w:lang w:val="en-US"/>
+        </w:rPr>
+      </w:pPr>
       <w:r>
         <w:rPr>
           <w:lang w:val="en-US"/>
         </w:rPr>
         <w:fldChar w:fldCharType="end"/>
       </w:r>
-    </w:p>
-    <w:p>
-      <w:pPr>
-        <w:pStyle w:val="Ingenmellomrom"/>
-        <w:rPr>
-          <w:lang w:val="en-US"/>
-        </w:rPr>
-      </w:pPr>
     </w:p>
     <w:p>
       <w:pPr>
@@ -27638,7 +27643,6 @@
     <w:basedOn w:val="Normal"/>
     <w:link w:val="TopptekstTegn"/>
     <w:uiPriority w:val="99"/>
-    <w:semiHidden/>
     <w:unhideWhenUsed/>
     <w:rsid w:val="00BB69AC"/>
     <w:pPr>
@@ -27654,7 +27658,6 @@
     <w:basedOn w:val="Standardskriftforavsnitt"/>
     <w:link w:val="Topptekst"/>
     <w:uiPriority w:val="99"/>
-    <w:semiHidden/>
     <w:rsid w:val="00BB69AC"/>
   </w:style>
   <w:style w:type="paragraph" w:styleId="Bunntekst">

</xml_diff>